<commit_message>
Added APA grant doc (copied from nsf)
</commit_message>
<xml_diff>
--- a/Fellowships/Completed/NSF GRFP 2015/Graduate Research Plan.docx
+++ b/Fellowships/Completed/NSF GRFP 2015/Graduate Research Plan.docx
@@ -1,6 +1,6 @@
 
 <file path=word/document.xml><?xml version="1.0" encoding="utf-8"?>
-<w:document xmlns:wpc="http://schemas.microsoft.com/office/word/2010/wordprocessingCanvas" xmlns:mc="http://schemas.openxmlformats.org/markup-compatibility/2006" xmlns:o="urn:schemas-microsoft-com:office:office" xmlns:r="http://schemas.openxmlformats.org/officeDocument/2006/relationships" xmlns:m="http://schemas.openxmlformats.org/officeDocument/2006/math" xmlns:v="urn:schemas-microsoft-com:vml" xmlns:wp14="http://schemas.microsoft.com/office/word/2010/wordprocessingDrawing" xmlns:wp="http://schemas.openxmlformats.org/drawingml/2006/wordprocessingDrawing" xmlns:w10="urn:schemas-microsoft-com:office:word" xmlns:w="http://schemas.openxmlformats.org/wordprocessingml/2006/main" xmlns:w14="http://schemas.microsoft.com/office/word/2010/wordml" xmlns:wpg="http://schemas.microsoft.com/office/word/2010/wordprocessingGroup" xmlns:wpi="http://schemas.microsoft.com/office/word/2010/wordprocessingInk" xmlns:wne="http://schemas.microsoft.com/office/word/2006/wordml" xmlns:wps="http://schemas.microsoft.com/office/word/2010/wordprocessingShape" mc:Ignorable="w14 wp14">
+<w:document xmlns:wpc="http://schemas.microsoft.com/office/word/2010/wordprocessingCanvas" xmlns:mo="http://schemas.microsoft.com/office/mac/office/2008/main" xmlns:mc="http://schemas.openxmlformats.org/markup-compatibility/2006" xmlns:mv="urn:schemas-microsoft-com:mac:vml" xmlns:o="urn:schemas-microsoft-com:office:office" xmlns:r="http://schemas.openxmlformats.org/officeDocument/2006/relationships" xmlns:m="http://schemas.openxmlformats.org/officeDocument/2006/math" xmlns:v="urn:schemas-microsoft-com:vml" xmlns:wp14="http://schemas.microsoft.com/office/word/2010/wordprocessingDrawing" xmlns:wp="http://schemas.openxmlformats.org/drawingml/2006/wordprocessingDrawing" xmlns:w10="urn:schemas-microsoft-com:office:word" xmlns:w="http://schemas.openxmlformats.org/wordprocessingml/2006/main" xmlns:w14="http://schemas.microsoft.com/office/word/2010/wordml" xmlns:wpg="http://schemas.microsoft.com/office/word/2010/wordprocessingGroup" xmlns:wpi="http://schemas.microsoft.com/office/word/2010/wordprocessingInk" xmlns:wne="http://schemas.microsoft.com/office/word/2006/wordml" xmlns:wps="http://schemas.microsoft.com/office/word/2010/wordprocessingShape" mc:Ignorable="w14 wp14">
   <w:body>
     <w:p>
       <w:pPr>
@@ -319,7 +319,16 @@
           <w:sz w:val="24"/>
           <w:szCs w:val="24"/>
         </w:rPr>
-        <w:t xml:space="preserve"> but not vice versa. This is precisely the effect that we observed. Our BOLD fMRI results show that the responses in area </w:t>
+        <w:t xml:space="preserve"> but not vice versa. This is precisely the effect that we observed. Our BOLD fMRI results show that the </w:t>
+      </w:r>
+      <w:proofErr w:type="gramStart"/>
+      <w:r>
+        <w:rPr>
+          <w:rFonts w:ascii="Times New Roman" w:eastAsia="Times New Roman" w:hAnsi="Times New Roman" w:cs="Times New Roman"/>
+          <w:sz w:val="24"/>
+          <w:szCs w:val="24"/>
+        </w:rPr>
+        <w:t xml:space="preserve">responses in area </w:t>
       </w:r>
       <w:proofErr w:type="spellStart"/>
       <w:r>
@@ -337,7 +346,16 @@
           <w:sz w:val="24"/>
           <w:szCs w:val="24"/>
         </w:rPr>
-        <w:t xml:space="preserve"> and V3a are modulated by the type of attention, whereas responses in V1 are not. In parallel we found that discrimination of motion in our task was affected by attention, whereas discrimination of contrast was not.</w:t>
+        <w:t xml:space="preserve"> and V3a are modulated by the type of attention</w:t>
+      </w:r>
+      <w:proofErr w:type="gramEnd"/>
+      <w:r>
+        <w:rPr>
+          <w:rFonts w:ascii="Times New Roman" w:eastAsia="Times New Roman" w:hAnsi="Times New Roman" w:cs="Times New Roman"/>
+          <w:sz w:val="24"/>
+          <w:szCs w:val="24"/>
+        </w:rPr>
+        <w:t>, whereas responses in V1 are not. In parallel we found that discrimination of motion in our task was affected by attention, whereas discrimination of contrast was not.</w:t>
       </w:r>
     </w:p>
     <w:p>
@@ -444,6 +462,325 @@
         </w:rPr>
         <w:t>corrupting attentional signals.</w:t>
       </w:r>
+    </w:p>
+    <w:p>
+      <w:pPr>
+        <w:spacing w:line="240" w:lineRule="auto"/>
+        <w:jc w:val="both"/>
+        <w:divId w:val="996955645"/>
+        <w:rPr>
+          <w:rFonts w:ascii="Times New Roman" w:eastAsia="Times New Roman" w:hAnsi="Times New Roman" w:cs="Times New Roman"/>
+          <w:sz w:val="24"/>
+          <w:szCs w:val="24"/>
+        </w:rPr>
+      </w:pPr>
+      <w:r>
+        <w:rPr>
+          <w:rFonts w:ascii="Times New Roman" w:eastAsia="Times New Roman" w:hAnsi="Times New Roman" w:cs="Times New Roman"/>
+          <w:sz w:val="24"/>
+          <w:szCs w:val="24"/>
+        </w:rPr>
+        <w:tab/>
+        <w:t>My prediction is that i</w:t>
+      </w:r>
+      <w:r>
+        <w:rPr>
+          <w:rFonts w:ascii="Times New Roman" w:eastAsia="Times New Roman" w:hAnsi="Times New Roman" w:cs="Times New Roman"/>
+          <w:sz w:val="24"/>
+          <w:szCs w:val="24"/>
+        </w:rPr>
+        <w:t>f corruption is indeed the cause of our effect than a low-threshold pulse to V1 should introduce similar corruption in downstream regions, mimicking the behavioral effects I have already observed. In this way TMS</w:t>
+      </w:r>
+      <w:r>
+        <w:rPr>
+          <w:rFonts w:ascii="Times New Roman" w:eastAsia="Times New Roman" w:hAnsi="Times New Roman" w:cs="Times New Roman"/>
+          <w:sz w:val="24"/>
+          <w:szCs w:val="24"/>
+        </w:rPr>
+        <w:t xml:space="preserve"> </w:t>
+      </w:r>
+      <w:r>
+        <w:rPr>
+          <w:rFonts w:ascii="Times New Roman" w:eastAsia="Times New Roman" w:hAnsi="Times New Roman" w:cs="Times New Roman"/>
+          <w:sz w:val="24"/>
+          <w:szCs w:val="24"/>
+        </w:rPr>
+        <w:t>is a</w:t>
+      </w:r>
+      <w:r>
+        <w:rPr>
+          <w:rFonts w:ascii="Times New Roman" w:eastAsia="Times New Roman" w:hAnsi="Times New Roman" w:cs="Times New Roman"/>
+          <w:sz w:val="24"/>
+          <w:szCs w:val="24"/>
+        </w:rPr>
+        <w:t xml:space="preserve"> test </w:t>
+      </w:r>
+      <w:r>
+        <w:rPr>
+          <w:rFonts w:ascii="Times New Roman" w:eastAsia="Times New Roman" w:hAnsi="Times New Roman" w:cs="Times New Roman"/>
+          <w:sz w:val="24"/>
+          <w:szCs w:val="24"/>
+        </w:rPr>
+        <w:t>of the casual process of motion and contrast perception</w:t>
+      </w:r>
+      <w:r>
+        <w:rPr>
+          <w:rFonts w:ascii="Times New Roman" w:eastAsia="Times New Roman" w:hAnsi="Times New Roman" w:cs="Times New Roman"/>
+          <w:sz w:val="24"/>
+          <w:szCs w:val="24"/>
+        </w:rPr>
+        <w:t xml:space="preserve">. This is the ideal technique for testing my corruption model and the data </w:t>
+      </w:r>
+      <w:r>
+        <w:rPr>
+          <w:rFonts w:ascii="Times New Roman" w:eastAsia="Times New Roman" w:hAnsi="Times New Roman" w:cs="Times New Roman"/>
+          <w:sz w:val="24"/>
+          <w:szCs w:val="24"/>
+        </w:rPr>
+        <w:t>I</w:t>
+      </w:r>
+      <w:r>
+        <w:rPr>
+          <w:rFonts w:ascii="Times New Roman" w:eastAsia="Times New Roman" w:hAnsi="Times New Roman" w:cs="Times New Roman"/>
+          <w:sz w:val="24"/>
+          <w:szCs w:val="24"/>
+        </w:rPr>
+        <w:t xml:space="preserve"> collect will </w:t>
+      </w:r>
+      <w:r>
+        <w:rPr>
+          <w:rFonts w:ascii="Times New Roman" w:eastAsia="Times New Roman" w:hAnsi="Times New Roman" w:cs="Times New Roman"/>
+          <w:sz w:val="24"/>
+          <w:szCs w:val="24"/>
+        </w:rPr>
+        <w:t>allow me to understand exactly how attention impacts perception. Specifically: it helps answer the question of whether feature-based attention modifies conscious neural processes directly, or only indirectly due to downstream effects.</w:t>
+      </w:r>
+    </w:p>
+    <w:p>
+      <w:pPr>
+        <w:spacing w:line="240" w:lineRule="auto"/>
+        <w:jc w:val="center"/>
+        <w:divId w:val="996955645"/>
+        <w:rPr>
+          <w:rFonts w:ascii="Times New Roman" w:eastAsia="Times New Roman" w:hAnsi="Times New Roman" w:cs="Times New Roman"/>
+          <w:b/>
+          <w:sz w:val="24"/>
+          <w:szCs w:val="24"/>
+        </w:rPr>
+      </w:pPr>
+      <w:r>
+        <w:rPr>
+          <w:rFonts w:ascii="Times New Roman" w:eastAsia="Times New Roman" w:hAnsi="Times New Roman" w:cs="Times New Roman"/>
+          <w:b/>
+          <w:sz w:val="24"/>
+          <w:szCs w:val="24"/>
+        </w:rPr>
+        <w:t>Research Methods</w:t>
+      </w:r>
+    </w:p>
+    <w:p>
+      <w:pPr>
+        <w:spacing w:line="240" w:lineRule="auto"/>
+        <w:jc w:val="both"/>
+        <w:divId w:val="996955645"/>
+        <w:rPr>
+          <w:rFonts w:ascii="Times New Roman" w:eastAsia="Times New Roman" w:hAnsi="Times New Roman" w:cs="Times New Roman"/>
+          <w:sz w:val="24"/>
+          <w:szCs w:val="24"/>
+        </w:rPr>
+      </w:pPr>
+      <w:r>
+        <w:rPr>
+          <w:rFonts w:ascii="Times New Roman" w:eastAsia="Times New Roman" w:hAnsi="Times New Roman" w:cs="Times New Roman"/>
+          <w:b/>
+          <w:sz w:val="24"/>
+          <w:szCs w:val="24"/>
+        </w:rPr>
+        <w:tab/>
+      </w:r>
+      <w:r>
+        <w:rPr>
+          <w:rFonts w:ascii="Times New Roman" w:eastAsia="Times New Roman" w:hAnsi="Times New Roman" w:cs="Times New Roman"/>
+          <w:sz w:val="24"/>
+          <w:szCs w:val="24"/>
+        </w:rPr>
+        <w:t xml:space="preserve">I plan to collect data on six subjects, each of whom will be trained for up to ten hours on the contrast/motion discrimination task. When subjects show asymptotic performance improvements they will begin completing a mixture of TMS and sham sessions. In both sessions subjects will perform an identical discrimination task while a </w:t>
+      </w:r>
+      <w:r>
+        <w:rPr>
+          <w:rFonts w:ascii="Times New Roman" w:eastAsia="Times New Roman" w:hAnsi="Times New Roman" w:cs="Times New Roman"/>
+          <w:sz w:val="24"/>
+          <w:szCs w:val="24"/>
+        </w:rPr>
+        <w:t xml:space="preserve">TMS coil is placed over either visual area V1 or </w:t>
+      </w:r>
+      <w:proofErr w:type="spellStart"/>
+      <w:r>
+        <w:rPr>
+          <w:rFonts w:ascii="Times New Roman" w:eastAsia="Times New Roman" w:hAnsi="Times New Roman" w:cs="Times New Roman"/>
+          <w:sz w:val="24"/>
+          <w:szCs w:val="24"/>
+        </w:rPr>
+        <w:t>hMT</w:t>
+      </w:r>
+      <w:proofErr w:type="spellEnd"/>
+      <w:r>
+        <w:rPr>
+          <w:rFonts w:ascii="Times New Roman" w:eastAsia="Times New Roman" w:hAnsi="Times New Roman" w:cs="Times New Roman"/>
+          <w:sz w:val="24"/>
+          <w:szCs w:val="24"/>
+        </w:rPr>
+        <w:t xml:space="preserve">. </w:t>
+      </w:r>
+      <w:r>
+        <w:rPr>
+          <w:rFonts w:ascii="Times New Roman" w:eastAsia="Times New Roman" w:hAnsi="Times New Roman" w:cs="Times New Roman"/>
+          <w:sz w:val="24"/>
+          <w:szCs w:val="24"/>
+        </w:rPr>
+        <w:t>In sham sessions s</w:t>
+      </w:r>
+      <w:r>
+        <w:rPr>
+          <w:rFonts w:ascii="Times New Roman" w:eastAsia="Times New Roman" w:hAnsi="Times New Roman" w:cs="Times New Roman"/>
+          <w:sz w:val="24"/>
+          <w:szCs w:val="24"/>
+        </w:rPr>
+        <w:t xml:space="preserve">ham pulses will induce a loud noise in the absence of cortical stimulation. </w:t>
+      </w:r>
+      <w:r>
+        <w:rPr>
+          <w:rFonts w:ascii="Times New Roman" w:eastAsia="Times New Roman" w:hAnsi="Times New Roman" w:cs="Times New Roman"/>
+          <w:sz w:val="24"/>
+          <w:szCs w:val="24"/>
+        </w:rPr>
+        <w:t>In TMS sessions s</w:t>
+      </w:r>
+      <w:r>
+        <w:rPr>
+          <w:rFonts w:ascii="Times New Roman" w:eastAsia="Times New Roman" w:hAnsi="Times New Roman" w:cs="Times New Roman"/>
+          <w:sz w:val="24"/>
+          <w:szCs w:val="24"/>
+        </w:rPr>
+        <w:t>ingle-</w:t>
+      </w:r>
+      <w:r>
+        <w:rPr>
+          <w:rFonts w:ascii="Times New Roman" w:eastAsia="Times New Roman" w:hAnsi="Times New Roman" w:cs="Times New Roman"/>
+          <w:sz w:val="24"/>
+          <w:szCs w:val="24"/>
+        </w:rPr>
+        <w:t>pulse</w:t>
+      </w:r>
+      <w:r>
+        <w:rPr>
+          <w:rFonts w:ascii="Times New Roman" w:eastAsia="Times New Roman" w:hAnsi="Times New Roman" w:cs="Times New Roman"/>
+          <w:sz w:val="24"/>
+          <w:szCs w:val="24"/>
+        </w:rPr>
+        <w:t xml:space="preserve"> TMS will be used to</w:t>
+      </w:r>
+      <w:r>
+        <w:rPr>
+          <w:rFonts w:ascii="Times New Roman" w:eastAsia="Times New Roman" w:hAnsi="Times New Roman" w:cs="Times New Roman"/>
+          <w:sz w:val="24"/>
+          <w:szCs w:val="24"/>
+        </w:rPr>
+        <w:t xml:space="preserve"> temporarily </w:t>
+      </w:r>
+      <w:r>
+        <w:rPr>
+          <w:rFonts w:ascii="Times New Roman" w:eastAsia="Times New Roman" w:hAnsi="Times New Roman" w:cs="Times New Roman"/>
+          <w:sz w:val="24"/>
+          <w:szCs w:val="24"/>
+        </w:rPr>
+        <w:t>alter</w:t>
+      </w:r>
+      <w:r>
+        <w:rPr>
+          <w:rFonts w:ascii="Times New Roman" w:eastAsia="Times New Roman" w:hAnsi="Times New Roman" w:cs="Times New Roman"/>
+          <w:sz w:val="24"/>
+          <w:szCs w:val="24"/>
+        </w:rPr>
+        <w:t xml:space="preserve"> acti</w:t>
+      </w:r>
+      <w:r>
+        <w:rPr>
+          <w:rFonts w:ascii="Times New Roman" w:eastAsia="Times New Roman" w:hAnsi="Times New Roman" w:cs="Times New Roman"/>
+          <w:sz w:val="24"/>
+          <w:szCs w:val="24"/>
+        </w:rPr>
+        <w:t>vity in focal regions of cortex</w:t>
+      </w:r>
+      <w:r>
+        <w:rPr>
+          <w:rFonts w:ascii="Times New Roman" w:eastAsia="Times New Roman" w:hAnsi="Times New Roman" w:cs="Times New Roman"/>
+          <w:sz w:val="24"/>
+          <w:szCs w:val="24"/>
+        </w:rPr>
+        <w:t>.</w:t>
+      </w:r>
+      <w:r>
+        <w:rPr>
+          <w:rFonts w:ascii="Times New Roman" w:eastAsia="Times New Roman" w:hAnsi="Times New Roman" w:cs="Times New Roman"/>
+          <w:sz w:val="24"/>
+          <w:szCs w:val="24"/>
+        </w:rPr>
+        <w:t xml:space="preserve"> Based on the hypothesis outlined earlier, in which either corruption or suppression is responsible for the asymmetric behavioral effect, we will specifically test two predictions. In the corruption model an arbitrary increase in activation in V1 should </w:t>
+      </w:r>
+      <w:r>
+        <w:rPr>
+          <w:rFonts w:ascii="Times New Roman" w:eastAsia="Times New Roman" w:hAnsi="Times New Roman" w:cs="Times New Roman"/>
+          <w:sz w:val="24"/>
+          <w:szCs w:val="24"/>
+        </w:rPr>
+        <w:t xml:space="preserve"> </w:t>
+      </w:r>
+    </w:p>
+    <w:p>
+      <w:pPr>
+        <w:tabs>
+          <w:tab w:val="center" w:pos="4680"/>
+          <w:tab w:val="left" w:pos="6011"/>
+        </w:tabs>
+        <w:spacing w:line="240" w:lineRule="auto"/>
+        <w:divId w:val="996955645"/>
+        <w:rPr>
+          <w:rFonts w:ascii="Times New Roman" w:eastAsia="Times New Roman" w:hAnsi="Times New Roman" w:cs="Times New Roman"/>
+          <w:b/>
+          <w:sz w:val="24"/>
+          <w:szCs w:val="24"/>
+        </w:rPr>
+      </w:pPr>
+      <w:r>
+        <w:rPr>
+          <w:rFonts w:ascii="Times New Roman" w:eastAsia="Times New Roman" w:hAnsi="Times New Roman" w:cs="Times New Roman"/>
+          <w:b/>
+          <w:sz w:val="24"/>
+          <w:szCs w:val="24"/>
+        </w:rPr>
+        <w:tab/>
+      </w:r>
+      <w:r>
+        <w:rPr>
+          <w:rFonts w:ascii="Times New Roman" w:eastAsia="Times New Roman" w:hAnsi="Times New Roman" w:cs="Times New Roman"/>
+          <w:b/>
+          <w:sz w:val="24"/>
+          <w:szCs w:val="24"/>
+        </w:rPr>
+        <w:t>Budget</w:t>
+      </w:r>
+      <w:r>
+        <w:rPr>
+          <w:rFonts w:ascii="Times New Roman" w:eastAsia="Times New Roman" w:hAnsi="Times New Roman" w:cs="Times New Roman"/>
+          <w:b/>
+          <w:sz w:val="24"/>
+          <w:szCs w:val="24"/>
+        </w:rPr>
+        <w:tab/>
+      </w:r>
+      <w:bookmarkStart w:id="0" w:name="_GoBack"/>
+      <w:bookmarkEnd w:id="0"/>
     </w:p>
     <w:p>
       <w:pPr>
@@ -458,79 +795,99 @@
           <w:szCs w:val="24"/>
         </w:rPr>
         <w:tab/>
-        <w:t>My prediction is that i</w:t>
-      </w:r>
-      <w:r>
-        <w:rPr>
-          <w:rFonts w:ascii="Times New Roman" w:eastAsia="Times New Roman" w:hAnsi="Times New Roman" w:cs="Times New Roman"/>
-          <w:sz w:val="24"/>
-          <w:szCs w:val="24"/>
-        </w:rPr>
-        <w:t>f corruption is indeed the cause of our effect than a low-threshold pulse to V1 should introduce similar corruption in downstream regions, mimicking the behavioral effects I have already observed. In this way TMS</w:t>
-      </w:r>
-      <w:r>
-        <w:rPr>
-          <w:rFonts w:ascii="Times New Roman" w:eastAsia="Times New Roman" w:hAnsi="Times New Roman" w:cs="Times New Roman"/>
-          <w:sz w:val="24"/>
-          <w:szCs w:val="24"/>
-        </w:rPr>
-        <w:t xml:space="preserve"> </w:t>
-      </w:r>
-      <w:r>
-        <w:rPr>
-          <w:rFonts w:ascii="Times New Roman" w:eastAsia="Times New Roman" w:hAnsi="Times New Roman" w:cs="Times New Roman"/>
-          <w:sz w:val="24"/>
-          <w:szCs w:val="24"/>
-        </w:rPr>
-        <w:t>is a</w:t>
-      </w:r>
-      <w:r>
-        <w:rPr>
-          <w:rFonts w:ascii="Times New Roman" w:eastAsia="Times New Roman" w:hAnsi="Times New Roman" w:cs="Times New Roman"/>
-          <w:sz w:val="24"/>
-          <w:szCs w:val="24"/>
-        </w:rPr>
-        <w:t xml:space="preserve"> test </w:t>
-      </w:r>
-      <w:r>
-        <w:rPr>
-          <w:rFonts w:ascii="Times New Roman" w:eastAsia="Times New Roman" w:hAnsi="Times New Roman" w:cs="Times New Roman"/>
-          <w:sz w:val="24"/>
-          <w:szCs w:val="24"/>
-        </w:rPr>
-        <w:t>of the casual process of motion and contrast perception</w:t>
-      </w:r>
-      <w:r>
-        <w:rPr>
-          <w:rFonts w:ascii="Times New Roman" w:eastAsia="Times New Roman" w:hAnsi="Times New Roman" w:cs="Times New Roman"/>
-          <w:sz w:val="24"/>
-          <w:szCs w:val="24"/>
-        </w:rPr>
-        <w:t xml:space="preserve">. This is the ideal technique for testing my corruption model and the data </w:t>
-      </w:r>
-      <w:r>
-        <w:rPr>
-          <w:rFonts w:ascii="Times New Roman" w:eastAsia="Times New Roman" w:hAnsi="Times New Roman" w:cs="Times New Roman"/>
-          <w:sz w:val="24"/>
-          <w:szCs w:val="24"/>
-        </w:rPr>
-        <w:t>I</w:t>
-      </w:r>
-      <w:r>
-        <w:rPr>
-          <w:rFonts w:ascii="Times New Roman" w:eastAsia="Times New Roman" w:hAnsi="Times New Roman" w:cs="Times New Roman"/>
-          <w:sz w:val="24"/>
-          <w:szCs w:val="24"/>
-        </w:rPr>
-        <w:t xml:space="preserve"> collect will </w:t>
-      </w:r>
-      <w:r>
-        <w:rPr>
-          <w:rFonts w:ascii="Times New Roman" w:eastAsia="Times New Roman" w:hAnsi="Times New Roman" w:cs="Times New Roman"/>
-          <w:sz w:val="24"/>
-          <w:szCs w:val="24"/>
-        </w:rPr>
-        <w:t>allow me to understand exactly how attention impacts perception. Specifically: it helps answer the question of whether feature-based attention modifies conscious neural processes directly, or only indirectly due to downstream effects.</w:t>
+        <w:t>Funds obtained from the Basic Psychological Science Research Grant will be used to pay subjects. Subjects will be paid $20/</w:t>
+      </w:r>
+      <w:proofErr w:type="spellStart"/>
+      <w:r>
+        <w:rPr>
+          <w:rFonts w:ascii="Times New Roman" w:eastAsia="Times New Roman" w:hAnsi="Times New Roman" w:cs="Times New Roman"/>
+          <w:sz w:val="24"/>
+          <w:szCs w:val="24"/>
+        </w:rPr>
+        <w:t>hr</w:t>
+      </w:r>
+      <w:proofErr w:type="spellEnd"/>
+      <w:r>
+        <w:rPr>
+          <w:rFonts w:ascii="Times New Roman" w:eastAsia="Times New Roman" w:hAnsi="Times New Roman" w:cs="Times New Roman"/>
+          <w:sz w:val="24"/>
+          <w:szCs w:val="24"/>
+        </w:rPr>
+        <w:t xml:space="preserve"> for their involvement in the study. We anticipate recruiting subjects for twenty hours total, including ten hours of training and ten hours of mixed TMS and sham sessions. In total the $1000 grant will be used to pay two subjects and part of a third subject’s costs.</w:t>
+      </w:r>
+      <w:r>
+        <w:rPr>
+          <w:rFonts w:ascii="Times New Roman" w:eastAsia="Times New Roman" w:hAnsi="Times New Roman" w:cs="Times New Roman"/>
+          <w:sz w:val="24"/>
+          <w:szCs w:val="24"/>
+        </w:rPr>
+        <w:t xml:space="preserve"> In addition to these costs our study involves substantial costs that are not covered by the APA grant. </w:t>
+      </w:r>
+      <w:r>
+        <w:rPr>
+          <w:rFonts w:ascii="Times New Roman" w:eastAsia="Times New Roman" w:hAnsi="Times New Roman" w:cs="Times New Roman"/>
+          <w:sz w:val="24"/>
+          <w:szCs w:val="24"/>
+        </w:rPr>
+        <w:t xml:space="preserve">The remaining costs include: subject payment for the remaining 4 participants, </w:t>
+      </w:r>
+      <w:r>
+        <w:rPr>
+          <w:rFonts w:ascii="Times New Roman" w:eastAsia="Times New Roman" w:hAnsi="Times New Roman" w:cs="Times New Roman"/>
+          <w:sz w:val="24"/>
+          <w:szCs w:val="24"/>
+        </w:rPr>
+        <w:t xml:space="preserve">fMRI scans to obtain T1-weighted anatomical scans, </w:t>
+      </w:r>
+      <w:r>
+        <w:rPr>
+          <w:rFonts w:ascii="Times New Roman" w:eastAsia="Times New Roman" w:hAnsi="Times New Roman" w:cs="Times New Roman"/>
+          <w:sz w:val="24"/>
+          <w:szCs w:val="24"/>
+        </w:rPr>
+        <w:t>and</w:t>
+      </w:r>
+      <w:r>
+        <w:rPr>
+          <w:rFonts w:ascii="Times New Roman" w:eastAsia="Times New Roman" w:hAnsi="Times New Roman" w:cs="Times New Roman"/>
+          <w:sz w:val="24"/>
+          <w:szCs w:val="24"/>
+        </w:rPr>
+        <w:t xml:space="preserve"> retinotopic </w:t>
+      </w:r>
+      <w:r>
+        <w:rPr>
+          <w:rFonts w:ascii="Times New Roman" w:eastAsia="Times New Roman" w:hAnsi="Times New Roman" w:cs="Times New Roman"/>
+          <w:sz w:val="24"/>
+          <w:szCs w:val="24"/>
+        </w:rPr>
+        <w:t xml:space="preserve">fMRI </w:t>
+      </w:r>
+      <w:r>
+        <w:rPr>
+          <w:rFonts w:ascii="Times New Roman" w:eastAsia="Times New Roman" w:hAnsi="Times New Roman" w:cs="Times New Roman"/>
+          <w:sz w:val="24"/>
+          <w:szCs w:val="24"/>
+        </w:rPr>
+        <w:t xml:space="preserve">scans used to map the visual areas (including V1, V3a, and </w:t>
+      </w:r>
+      <w:proofErr w:type="spellStart"/>
+      <w:r>
+        <w:rPr>
+          <w:rFonts w:ascii="Times New Roman" w:eastAsia="Times New Roman" w:hAnsi="Times New Roman" w:cs="Times New Roman"/>
+          <w:sz w:val="24"/>
+          <w:szCs w:val="24"/>
+        </w:rPr>
+        <w:t>hMT</w:t>
+      </w:r>
+      <w:proofErr w:type="spellEnd"/>
+      <w:r>
+        <w:rPr>
+          <w:rFonts w:ascii="Times New Roman" w:eastAsia="Times New Roman" w:hAnsi="Times New Roman" w:cs="Times New Roman"/>
+          <w:sz w:val="24"/>
+          <w:szCs w:val="24"/>
+        </w:rPr>
+        <w:t>). These additional funds will be obtained from existing lab grants.</w:t>
       </w:r>
     </w:p>
     <w:p>
@@ -759,7 +1116,16 @@
           <w:sz w:val="24"/>
           <w:szCs w:val="24"/>
         </w:rPr>
-        <w:t>attention only introduces sensory enhancement</w:t>
+        <w:t xml:space="preserve">attention only introduces sensory </w:t>
+      </w:r>
+      <w:r>
+        <w:rPr>
+          <w:rFonts w:ascii="Times New Roman" w:eastAsia="Times New Roman" w:hAnsi="Times New Roman" w:cs="Times New Roman"/>
+          <w:sz w:val="24"/>
+          <w:szCs w:val="24"/>
+        </w:rPr>
+        <w:lastRenderedPageBreak/>
+        <w:t>enhancement</w:t>
       </w:r>
       <w:r>
         <w:rPr>
@@ -777,8 +1143,6 @@
         </w:rPr>
         <w:t xml:space="preserve"> then </w:t>
       </w:r>
-      <w:bookmarkStart w:id="0" w:name="_GoBack"/>
-      <w:bookmarkEnd w:id="0"/>
       <w:r>
         <w:rPr>
           <w:rFonts w:ascii="Times New Roman" w:eastAsia="Times New Roman" w:hAnsi="Times New Roman" w:cs="Times New Roman"/>
@@ -917,7 +1281,25 @@
           <w:sz w:val="24"/>
           <w:szCs w:val="24"/>
         </w:rPr>
-        <w:t xml:space="preserve"> That said, building a computational model of attention is </w:t>
+        <w:t xml:space="preserve"> That said</w:t>
+      </w:r>
+      <w:proofErr w:type="gramStart"/>
+      <w:r>
+        <w:rPr>
+          <w:rFonts w:ascii="Times New Roman" w:eastAsia="Times New Roman" w:hAnsi="Times New Roman" w:cs="Times New Roman"/>
+          <w:sz w:val="24"/>
+          <w:szCs w:val="24"/>
+        </w:rPr>
+        <w:t>,</w:t>
+      </w:r>
+      <w:proofErr w:type="gramEnd"/>
+      <w:r>
+        <w:rPr>
+          <w:rFonts w:ascii="Times New Roman" w:eastAsia="Times New Roman" w:hAnsi="Times New Roman" w:cs="Times New Roman"/>
+          <w:sz w:val="24"/>
+          <w:szCs w:val="24"/>
+        </w:rPr>
+        <w:t xml:space="preserve"> building a computational model of attention is </w:t>
       </w:r>
       <w:r>
         <w:rPr>
@@ -1120,6 +1502,7 @@
         </w:rPr>
         <w:t xml:space="preserve">Mack, A., &amp; Rock, I. (1998). </w:t>
       </w:r>
+      <w:proofErr w:type="gramStart"/>
       <w:r>
         <w:rPr>
           <w:rFonts w:ascii="Times New Roman" w:eastAsia="Times New Roman" w:hAnsi="Times New Roman" w:cs="Times New Roman"/>
@@ -1135,7 +1518,16 @@
           <w:sz w:val="20"/>
           <w:szCs w:val="20"/>
         </w:rPr>
-        <w:t xml:space="preserve"> (p. 288). Cambridge, MA: MIT press. </w:t>
+        <w:t xml:space="preserve"> (p. 288).</w:t>
+      </w:r>
+      <w:proofErr w:type="gramEnd"/>
+      <w:r>
+        <w:rPr>
+          <w:rFonts w:ascii="Times New Roman" w:eastAsia="Times New Roman" w:hAnsi="Times New Roman" w:cs="Times New Roman"/>
+          <w:sz w:val="20"/>
+          <w:szCs w:val="20"/>
+        </w:rPr>
+        <w:t xml:space="preserve"> Cambridge, MA: MIT press. </w:t>
       </w:r>
       <w:r>
         <w:rPr>
@@ -1188,8 +1580,27 @@
           <w:sz w:val="20"/>
           <w:szCs w:val="20"/>
         </w:rPr>
-        <w:t xml:space="preserve">, P. (2002). Rapid natural scene categorization in the near absence of attention. </w:t>
-      </w:r>
+        <w:t xml:space="preserve">, P. (2002). </w:t>
+      </w:r>
+      <w:proofErr w:type="gramStart"/>
+      <w:r>
+        <w:rPr>
+          <w:rFonts w:ascii="Times New Roman" w:eastAsia="Times New Roman" w:hAnsi="Times New Roman" w:cs="Times New Roman"/>
+          <w:sz w:val="20"/>
+          <w:szCs w:val="20"/>
+        </w:rPr>
+        <w:t>Rapid natural scene categorization in the near absence of attention.</w:t>
+      </w:r>
+      <w:proofErr w:type="gramEnd"/>
+      <w:r>
+        <w:rPr>
+          <w:rFonts w:ascii="Times New Roman" w:eastAsia="Times New Roman" w:hAnsi="Times New Roman" w:cs="Times New Roman"/>
+          <w:sz w:val="20"/>
+          <w:szCs w:val="20"/>
+        </w:rPr>
+        <w:t xml:space="preserve"> </w:t>
+      </w:r>
+      <w:proofErr w:type="gramStart"/>
       <w:r>
         <w:rPr>
           <w:rFonts w:ascii="Times New Roman" w:eastAsia="Times New Roman" w:hAnsi="Times New Roman" w:cs="Times New Roman"/>
@@ -1222,8 +1633,18 @@
           <w:sz w:val="20"/>
           <w:szCs w:val="20"/>
         </w:rPr>
-        <w:t xml:space="preserve">(14), 9596-9601. </w:t>
-      </w:r>
+        <w:t>(14), 9596-9601.</w:t>
+      </w:r>
+      <w:proofErr w:type="gramEnd"/>
+      <w:r>
+        <w:rPr>
+          <w:rFonts w:ascii="Times New Roman" w:eastAsia="Times New Roman" w:hAnsi="Times New Roman" w:cs="Times New Roman"/>
+          <w:sz w:val="20"/>
+          <w:szCs w:val="20"/>
+        </w:rPr>
+        <w:t xml:space="preserve"> </w:t>
+      </w:r>
+      <w:proofErr w:type="gramStart"/>
       <w:r>
         <w:rPr>
           <w:rFonts w:ascii="Times New Roman" w:eastAsia="Times New Roman" w:hAnsi="Times New Roman" w:cs="Times New Roman"/>
@@ -1239,7 +1660,16 @@
           <w:sz w:val="20"/>
           <w:szCs w:val="20"/>
         </w:rPr>
-        <w:t xml:space="preserve">Reddy, L., </w:t>
+        <w:t>Reddy</w:t>
+      </w:r>
+      <w:proofErr w:type="gramEnd"/>
+      <w:r>
+        <w:rPr>
+          <w:rFonts w:ascii="Times New Roman" w:eastAsia="Times New Roman" w:hAnsi="Times New Roman" w:cs="Times New Roman"/>
+          <w:sz w:val="20"/>
+          <w:szCs w:val="20"/>
+        </w:rPr>
+        <w:t xml:space="preserve">, L., </w:t>
       </w:r>
       <w:proofErr w:type="spellStart"/>
       <w:r>
@@ -1259,6 +1689,7 @@
         </w:rPr>
         <w:t xml:space="preserve">, P., &amp; Koch, C. (2004). Face-gender discrimination is possible in the near-absence of attention. </w:t>
       </w:r>
+      <w:proofErr w:type="gramStart"/>
       <w:r>
         <w:rPr>
           <w:rFonts w:ascii="Times New Roman" w:eastAsia="Times New Roman" w:hAnsi="Times New Roman" w:cs="Times New Roman"/>
@@ -1291,7 +1722,16 @@
           <w:sz w:val="20"/>
           <w:szCs w:val="20"/>
         </w:rPr>
-        <w:t xml:space="preserve">(2), 4. </w:t>
+        <w:t>(2), 4.</w:t>
+      </w:r>
+      <w:proofErr w:type="gramEnd"/>
+      <w:r>
+        <w:rPr>
+          <w:rFonts w:ascii="Times New Roman" w:eastAsia="Times New Roman" w:hAnsi="Times New Roman" w:cs="Times New Roman"/>
+          <w:sz w:val="20"/>
+          <w:szCs w:val="20"/>
+        </w:rPr>
+        <w:t xml:space="preserve"> </w:t>
       </w:r>
       <w:r>
         <w:rPr>
@@ -1378,6 +1818,7 @@
         </w:rPr>
         <w:t xml:space="preserve">. </w:t>
       </w:r>
+      <w:proofErr w:type="gramStart"/>
       <w:r>
         <w:rPr>
           <w:rFonts w:ascii="Times New Roman" w:eastAsia="Times New Roman" w:hAnsi="Times New Roman" w:cs="Times New Roman"/>
@@ -1421,8 +1862,36 @@
           <w:sz w:val="20"/>
           <w:szCs w:val="20"/>
         </w:rPr>
-        <w:t xml:space="preserve">, D. J., &amp; Gardner, J. L. (2011). Attentional enhancement via selection and pooling of early sensory responses in human visual cortex. </w:t>
-      </w:r>
+        <w:t>, D. J., &amp; Gardner, J. L. (2011).</w:t>
+      </w:r>
+      <w:proofErr w:type="gramEnd"/>
+      <w:r>
+        <w:rPr>
+          <w:rFonts w:ascii="Times New Roman" w:eastAsia="Times New Roman" w:hAnsi="Times New Roman" w:cs="Times New Roman"/>
+          <w:sz w:val="20"/>
+          <w:szCs w:val="20"/>
+        </w:rPr>
+        <w:t xml:space="preserve"> </w:t>
+      </w:r>
+      <w:proofErr w:type="gramStart"/>
+      <w:r>
+        <w:rPr>
+          <w:rFonts w:ascii="Times New Roman" w:eastAsia="Times New Roman" w:hAnsi="Times New Roman" w:cs="Times New Roman"/>
+          <w:sz w:val="20"/>
+          <w:szCs w:val="20"/>
+        </w:rPr>
+        <w:t>Attentional enhancement via selection and pooling of early sensory responses in human visual cortex.</w:t>
+      </w:r>
+      <w:proofErr w:type="gramEnd"/>
+      <w:r>
+        <w:rPr>
+          <w:rFonts w:ascii="Times New Roman" w:eastAsia="Times New Roman" w:hAnsi="Times New Roman" w:cs="Times New Roman"/>
+          <w:sz w:val="20"/>
+          <w:szCs w:val="20"/>
+        </w:rPr>
+        <w:t xml:space="preserve"> </w:t>
+      </w:r>
+      <w:proofErr w:type="gramStart"/>
       <w:r>
         <w:rPr>
           <w:rFonts w:ascii="Times New Roman" w:eastAsia="Times New Roman" w:hAnsi="Times New Roman" w:cs="Times New Roman"/>
@@ -1457,6 +1926,7 @@
         </w:rPr>
         <w:t>(5), 832-846.</w:t>
       </w:r>
+      <w:proofErr w:type="gramEnd"/>
     </w:p>
     <w:sectPr>
       <w:headerReference w:type="default" r:id="rId8"/>
@@ -1470,7 +1940,7 @@
 </file>
 
 <file path=word/endnotes.xml><?xml version="1.0" encoding="utf-8"?>
-<w:endnotes xmlns:wpc="http://schemas.microsoft.com/office/word/2010/wordprocessingCanvas" xmlns:mc="http://schemas.openxmlformats.org/markup-compatibility/2006" xmlns:o="urn:schemas-microsoft-com:office:office" xmlns:r="http://schemas.openxmlformats.org/officeDocument/2006/relationships" xmlns:m="http://schemas.openxmlformats.org/officeDocument/2006/math" xmlns:v="urn:schemas-microsoft-com:vml" xmlns:wp14="http://schemas.microsoft.com/office/word/2010/wordprocessingDrawing" xmlns:wp="http://schemas.openxmlformats.org/drawingml/2006/wordprocessingDrawing" xmlns:w10="urn:schemas-microsoft-com:office:word" xmlns:w="http://schemas.openxmlformats.org/wordprocessingml/2006/main" xmlns:w14="http://schemas.microsoft.com/office/word/2010/wordml" xmlns:wpg="http://schemas.microsoft.com/office/word/2010/wordprocessingGroup" xmlns:wpi="http://schemas.microsoft.com/office/word/2010/wordprocessingInk" xmlns:wne="http://schemas.microsoft.com/office/word/2006/wordml" xmlns:wps="http://schemas.microsoft.com/office/word/2010/wordprocessingShape" mc:Ignorable="w14 wp14">
+<w:endnotes xmlns:wpc="http://schemas.microsoft.com/office/word/2010/wordprocessingCanvas" xmlns:mo="http://schemas.microsoft.com/office/mac/office/2008/main" xmlns:mc="http://schemas.openxmlformats.org/markup-compatibility/2006" xmlns:mv="urn:schemas-microsoft-com:mac:vml" xmlns:o="urn:schemas-microsoft-com:office:office" xmlns:r="http://schemas.openxmlformats.org/officeDocument/2006/relationships" xmlns:m="http://schemas.openxmlformats.org/officeDocument/2006/math" xmlns:v="urn:schemas-microsoft-com:vml" xmlns:wp14="http://schemas.microsoft.com/office/word/2010/wordprocessingDrawing" xmlns:wp="http://schemas.openxmlformats.org/drawingml/2006/wordprocessingDrawing" xmlns:w10="urn:schemas-microsoft-com:office:word" xmlns:w="http://schemas.openxmlformats.org/wordprocessingml/2006/main" xmlns:w14="http://schemas.microsoft.com/office/word/2010/wordml" xmlns:wpg="http://schemas.microsoft.com/office/word/2010/wordprocessingGroup" xmlns:wpi="http://schemas.microsoft.com/office/word/2010/wordprocessingInk" xmlns:wne="http://schemas.microsoft.com/office/word/2006/wordml" xmlns:wps="http://schemas.microsoft.com/office/word/2010/wordprocessingShape" mc:Ignorable="w14 wp14">
   <w:endnote w:type="separator" w:id="-1">
     <w:p>
       <w:pPr>
@@ -1495,7 +1965,7 @@
 </file>
 
 <file path=word/footnotes.xml><?xml version="1.0" encoding="utf-8"?>
-<w:footnotes xmlns:wpc="http://schemas.microsoft.com/office/word/2010/wordprocessingCanvas" xmlns:mc="http://schemas.openxmlformats.org/markup-compatibility/2006" xmlns:o="urn:schemas-microsoft-com:office:office" xmlns:r="http://schemas.openxmlformats.org/officeDocument/2006/relationships" xmlns:m="http://schemas.openxmlformats.org/officeDocument/2006/math" xmlns:v="urn:schemas-microsoft-com:vml" xmlns:wp14="http://schemas.microsoft.com/office/word/2010/wordprocessingDrawing" xmlns:wp="http://schemas.openxmlformats.org/drawingml/2006/wordprocessingDrawing" xmlns:w10="urn:schemas-microsoft-com:office:word" xmlns:w="http://schemas.openxmlformats.org/wordprocessingml/2006/main" xmlns:w14="http://schemas.microsoft.com/office/word/2010/wordml" xmlns:wpg="http://schemas.microsoft.com/office/word/2010/wordprocessingGroup" xmlns:wpi="http://schemas.microsoft.com/office/word/2010/wordprocessingInk" xmlns:wne="http://schemas.microsoft.com/office/word/2006/wordml" xmlns:wps="http://schemas.microsoft.com/office/word/2010/wordprocessingShape" mc:Ignorable="w14 wp14">
+<w:footnotes xmlns:wpc="http://schemas.microsoft.com/office/word/2010/wordprocessingCanvas" xmlns:mo="http://schemas.microsoft.com/office/mac/office/2008/main" xmlns:mc="http://schemas.openxmlformats.org/markup-compatibility/2006" xmlns:mv="urn:schemas-microsoft-com:mac:vml" xmlns:o="urn:schemas-microsoft-com:office:office" xmlns:r="http://schemas.openxmlformats.org/officeDocument/2006/relationships" xmlns:m="http://schemas.openxmlformats.org/officeDocument/2006/math" xmlns:v="urn:schemas-microsoft-com:vml" xmlns:wp14="http://schemas.microsoft.com/office/word/2010/wordprocessingDrawing" xmlns:wp="http://schemas.openxmlformats.org/drawingml/2006/wordprocessingDrawing" xmlns:w10="urn:schemas-microsoft-com:office:word" xmlns:w="http://schemas.openxmlformats.org/wordprocessingml/2006/main" xmlns:w14="http://schemas.microsoft.com/office/word/2010/wordml" xmlns:wpg="http://schemas.microsoft.com/office/word/2010/wordprocessingGroup" xmlns:wpi="http://schemas.microsoft.com/office/word/2010/wordprocessingInk" xmlns:wne="http://schemas.microsoft.com/office/word/2006/wordml" xmlns:wps="http://schemas.microsoft.com/office/word/2010/wordprocessingShape" mc:Ignorable="w14 wp14">
   <w:footnote w:type="separator" w:id="-1">
     <w:p>
       <w:pPr>
@@ -1520,13 +1990,13 @@
 </file>
 
 <file path=word/header1.xml><?xml version="1.0" encoding="utf-8"?>
-<w:hdr xmlns:wpc="http://schemas.microsoft.com/office/word/2010/wordprocessingCanvas" xmlns:mc="http://schemas.openxmlformats.org/markup-compatibility/2006" xmlns:o="urn:schemas-microsoft-com:office:office" xmlns:r="http://schemas.openxmlformats.org/officeDocument/2006/relationships" xmlns:m="http://schemas.openxmlformats.org/officeDocument/2006/math" xmlns:v="urn:schemas-microsoft-com:vml" xmlns:wp14="http://schemas.microsoft.com/office/word/2010/wordprocessingDrawing" xmlns:wp="http://schemas.openxmlformats.org/drawingml/2006/wordprocessingDrawing" xmlns:w10="urn:schemas-microsoft-com:office:word" xmlns:w="http://schemas.openxmlformats.org/wordprocessingml/2006/main" xmlns:w14="http://schemas.microsoft.com/office/word/2010/wordml" xmlns:wpg="http://schemas.microsoft.com/office/word/2010/wordprocessingGroup" xmlns:wpi="http://schemas.microsoft.com/office/word/2010/wordprocessingInk" xmlns:wne="http://schemas.microsoft.com/office/word/2006/wordml" xmlns:wps="http://schemas.microsoft.com/office/word/2010/wordprocessingShape" mc:Ignorable="w14 wp14">
+<w:hdr xmlns:wpc="http://schemas.microsoft.com/office/word/2010/wordprocessingCanvas" xmlns:mo="http://schemas.microsoft.com/office/mac/office/2008/main" xmlns:mc="http://schemas.openxmlformats.org/markup-compatibility/2006" xmlns:mv="urn:schemas-microsoft-com:mac:vml" xmlns:o="urn:schemas-microsoft-com:office:office" xmlns:r="http://schemas.openxmlformats.org/officeDocument/2006/relationships" xmlns:m="http://schemas.openxmlformats.org/officeDocument/2006/math" xmlns:v="urn:schemas-microsoft-com:vml" xmlns:wp14="http://schemas.microsoft.com/office/word/2010/wordprocessingDrawing" xmlns:wp="http://schemas.openxmlformats.org/drawingml/2006/wordprocessingDrawing" xmlns:w10="urn:schemas-microsoft-com:office:word" xmlns:w="http://schemas.openxmlformats.org/wordprocessingml/2006/main" xmlns:w14="http://schemas.microsoft.com/office/word/2010/wordml" xmlns:wpg="http://schemas.microsoft.com/office/word/2010/wordprocessingGroup" xmlns:wpi="http://schemas.microsoft.com/office/word/2010/wordprocessingInk" xmlns:wne="http://schemas.microsoft.com/office/word/2006/wordml" xmlns:wps="http://schemas.microsoft.com/office/word/2010/wordprocessingShape" mc:Ignorable="w14 wp14">
   <w:p>
     <w:pPr>
       <w:pStyle w:val="Header"/>
     </w:pPr>
     <w:r>
-      <w:t>Daniel Birman – Research Plan</w:t>
+      <w:t>Daniel Birman – APA: Basic Psychological Science Research Grant</w:t>
     </w:r>
   </w:p>
   <w:p>
@@ -1554,7 +2024,7 @@
       </w:pPr>
     </w:pPrDefault>
   </w:docDefaults>
-  <w:latentStyles w:defLockedState="0" w:defUIPriority="99" w:defSemiHidden="1" w:defUnhideWhenUsed="1" w:defQFormat="0" w:count="267">
+  <w:latentStyles w:defLockedState="0" w:defUIPriority="99" w:defSemiHidden="1" w:defUnhideWhenUsed="1" w:defQFormat="0" w:count="276">
     <w:lsdException w:name="Normal" w:semiHidden="0" w:uiPriority="0" w:unhideWhenUsed="0" w:qFormat="1"/>
     <w:lsdException w:name="heading 1" w:semiHidden="0" w:uiPriority="9" w:unhideWhenUsed="0" w:qFormat="1"/>
     <w:lsdException w:name="heading 2" w:uiPriority="9" w:qFormat="1"/>
@@ -1932,7 +2402,7 @@
 </file>
 
 <file path=word/stylesWithEffects.xml><?xml version="1.0" encoding="utf-8"?>
-<w:styles xmlns:wpc="http://schemas.microsoft.com/office/word/2010/wordprocessingCanvas" xmlns:mc="http://schemas.openxmlformats.org/markup-compatibility/2006" xmlns:o="urn:schemas-microsoft-com:office:office" xmlns:r="http://schemas.openxmlformats.org/officeDocument/2006/relationships" xmlns:m="http://schemas.openxmlformats.org/officeDocument/2006/math" xmlns:v="urn:schemas-microsoft-com:vml" xmlns:wp14="http://schemas.microsoft.com/office/word/2010/wordprocessingDrawing" xmlns:wp="http://schemas.openxmlformats.org/drawingml/2006/wordprocessingDrawing" xmlns:w10="urn:schemas-microsoft-com:office:word" xmlns:w="http://schemas.openxmlformats.org/wordprocessingml/2006/main" xmlns:w14="http://schemas.microsoft.com/office/word/2010/wordml" xmlns:wpg="http://schemas.microsoft.com/office/word/2010/wordprocessingGroup" xmlns:wpi="http://schemas.microsoft.com/office/word/2010/wordprocessingInk" xmlns:wne="http://schemas.microsoft.com/office/word/2006/wordml" xmlns:wps="http://schemas.microsoft.com/office/word/2010/wordprocessingShape" mc:Ignorable="w14 wp14">
+<w:styles xmlns:wpc="http://schemas.microsoft.com/office/word/2010/wordprocessingCanvas" xmlns:mo="http://schemas.microsoft.com/office/mac/office/2008/main" xmlns:mc="http://schemas.openxmlformats.org/markup-compatibility/2006" xmlns:mv="urn:schemas-microsoft-com:mac:vml" xmlns:o="urn:schemas-microsoft-com:office:office" xmlns:r="http://schemas.openxmlformats.org/officeDocument/2006/relationships" xmlns:m="http://schemas.openxmlformats.org/officeDocument/2006/math" xmlns:v="urn:schemas-microsoft-com:vml" xmlns:wp14="http://schemas.microsoft.com/office/word/2010/wordprocessingDrawing" xmlns:wp="http://schemas.openxmlformats.org/drawingml/2006/wordprocessingDrawing" xmlns:w10="urn:schemas-microsoft-com:office:word" xmlns:w="http://schemas.openxmlformats.org/wordprocessingml/2006/main" xmlns:w14="http://schemas.microsoft.com/office/word/2010/wordml" xmlns:wpg="http://schemas.microsoft.com/office/word/2010/wordprocessingGroup" xmlns:wpi="http://schemas.microsoft.com/office/word/2010/wordprocessingInk" xmlns:wne="http://schemas.microsoft.com/office/word/2006/wordml" xmlns:wps="http://schemas.microsoft.com/office/word/2010/wordprocessingShape" mc:Ignorable="w14 wp14">
   <w:docDefaults>
     <w:rPrDefault>
       <w:rPr>
@@ -1948,7 +2418,7 @@
       </w:pPr>
     </w:pPrDefault>
   </w:docDefaults>
-  <w:latentStyles w:defLockedState="0" w:defUIPriority="99" w:defSemiHidden="1" w:defUnhideWhenUsed="1" w:defQFormat="0" w:count="267">
+  <w:latentStyles w:defLockedState="0" w:defUIPriority="99" w:defSemiHidden="1" w:defUnhideWhenUsed="1" w:defQFormat="0" w:count="276">
     <w:lsdException w:name="Normal" w:semiHidden="0" w:uiPriority="0" w:unhideWhenUsed="0" w:qFormat="1"/>
     <w:lsdException w:name="heading 1" w:semiHidden="0" w:uiPriority="9" w:unhideWhenUsed="0" w:qFormat="1"/>
     <w:lsdException w:name="heading 2" w:uiPriority="9" w:qFormat="1"/>
@@ -2615,7 +3085,7 @@
 </file>
 
 <file path=customXml/itemProps1.xml><?xml version="1.0" encoding="utf-8"?>
-<ds:datastoreItem xmlns:ds="http://schemas.openxmlformats.org/officeDocument/2006/customXml" ds:itemID="{D77028E0-A3FA-4D8F-A160-6418401FDE7C}">
+<ds:datastoreItem xmlns:ds="http://schemas.openxmlformats.org/officeDocument/2006/customXml" ds:itemID="{79346C52-1722-0841-95B4-08CCB088D30D}">
   <ds:schemaRefs>
     <ds:schemaRef ds:uri="http://schemas.openxmlformats.org/officeDocument/2006/bibliography"/>
   </ds:schemaRefs>

</xml_diff>